<commit_message>
Added dllExport to have all the symbols in lib file from shared library
</commit_message>
<xml_diff>
--- a/INSTALL_AND_COMPILE_nscale_library_in_Windows.docx
+++ b/INSTALL_AND_COMPILE_nscale_library_in_Windows.docx
@@ -4,12 +4,28 @@
   <w:body>
     <w:p>
       <w:r>
-        <w:t>INSTALL AND COMPILE nscale library in Windows</w:t>
-      </w:r>
-    </w:p>
-    <w:p>
-      <w:r>
-        <w:t>1.-Download and install Opencv 2.4.10 from here http://sourceforge.net/projects/opencvlibrary/files/latest/download?source=files</w:t>
+        <w:t xml:space="preserve">INSTALL AND COMPILE </w:t>
+      </w:r>
+      <w:proofErr w:type="spellStart"/>
+      <w:r>
+        <w:t>nscale</w:t>
+      </w:r>
+      <w:proofErr w:type="spellEnd"/>
+      <w:r>
+        <w:t xml:space="preserve"> library in Windows</w:t>
+      </w:r>
+    </w:p>
+    <w:p>
+      <w:r>
+        <w:t xml:space="preserve">1.-Download and install </w:t>
+      </w:r>
+      <w:proofErr w:type="spellStart"/>
+      <w:r>
+        <w:t>Opencv</w:t>
+      </w:r>
+      <w:proofErr w:type="spellEnd"/>
+      <w:r>
+        <w:t xml:space="preserve"> 2.4.10 from here http://sourceforge.net/projects/opencvlibrary/files/latest/download?source=files</w:t>
       </w:r>
     </w:p>
     <w:p/>
@@ -20,7 +36,23 @@
     </w:p>
     <w:p>
       <w:r>
-        <w:t>OPENCV_DIR = &lt;openCV fodler&gt;\build</w:t>
+        <w:t>OPENCV_DIR = &lt;</w:t>
+      </w:r>
+      <w:proofErr w:type="spellStart"/>
+      <w:r>
+        <w:t>openCV</w:t>
+      </w:r>
+      <w:proofErr w:type="spellEnd"/>
+      <w:r>
+        <w:t xml:space="preserve"> </w:t>
+      </w:r>
+      <w:proofErr w:type="spellStart"/>
+      <w:r>
+        <w:t>fodler</w:t>
+      </w:r>
+      <w:proofErr w:type="spellEnd"/>
+      <w:r>
+        <w:t>&gt;\build</w:t>
       </w:r>
     </w:p>
     <w:p/>
@@ -31,7 +63,15 @@
     </w:p>
     <w:p>
       <w:r>
-        <w:t>PS: for Visual Studio 2013 add ;%OPENCV_DIR%\</w:t>
+        <w:t xml:space="preserve">PS: for Visual Studio 2013 </w:t>
+      </w:r>
+      <w:proofErr w:type="gramStart"/>
+      <w:r>
+        <w:t>add ;%</w:t>
+      </w:r>
+      <w:proofErr w:type="gramEnd"/>
+      <w:r>
+        <w:t>OPENCV_DIR%\</w:t>
       </w:r>
       <w:r>
         <w:t>x64</w:t>
@@ -45,33 +85,152 @@
         <w:t>PS: for Visual Studio 2012</w:t>
       </w:r>
       <w:r>
-        <w:t xml:space="preserve"> add ;%OPENCV_DIR%\x64</w:t>
-      </w:r>
-      <w:bookmarkStart w:id="0" w:name="_GoBack"/>
-      <w:bookmarkEnd w:id="0"/>
+        <w:t xml:space="preserve"> </w:t>
+      </w:r>
+      <w:proofErr w:type="gramStart"/>
+      <w:r>
+        <w:t>add ;%</w:t>
+      </w:r>
+      <w:proofErr w:type="gramEnd"/>
+      <w:r>
+        <w:t>OPENCV_DIR%\x64</w:t>
+      </w:r>
       <w:r>
         <w:t>\vc11\bin</w:t>
       </w:r>
     </w:p>
     <w:p/>
     <w:p>
-      <w:r>
-        <w:t>3.-In nscale Cmake you need to indicate the following directories:</w:t>
-      </w:r>
+      <w:proofErr w:type="gramStart"/>
+      <w:r>
+        <w:t>3.-</w:t>
+      </w:r>
+      <w:r>
+        <w:t xml:space="preserve">Open </w:t>
+      </w:r>
+      <w:proofErr w:type="spellStart"/>
+      <w:r>
+        <w:t>CMake-gui</w:t>
+      </w:r>
+      <w:proofErr w:type="spellEnd"/>
+      <w:r>
+        <w:t xml:space="preserve"> for </w:t>
+      </w:r>
+      <w:proofErr w:type="spellStart"/>
+      <w:r>
+        <w:t>nscale</w:t>
+      </w:r>
+      <w:proofErr w:type="spellEnd"/>
+      <w:r>
+        <w:t xml:space="preserve"> project.</w:t>
+      </w:r>
+      <w:proofErr w:type="gramEnd"/>
     </w:p>
     <w:p/>
     <w:p>
       <w:r>
-        <w:t>ZLIB: use &lt;openCV fodler&gt;\3rdparty\zlib</w:t>
+        <w:t>If</w:t>
+      </w:r>
+      <w:r>
+        <w:t xml:space="preserve"> </w:t>
+      </w:r>
+      <w:proofErr w:type="spellStart"/>
+      <w:r>
+        <w:t>nscale</w:t>
+      </w:r>
+      <w:proofErr w:type="spellEnd"/>
+      <w:r>
+        <w:t xml:space="preserve"> </w:t>
+      </w:r>
+      <w:proofErr w:type="spellStart"/>
+      <w:r>
+        <w:t>Cmake</w:t>
+      </w:r>
+      <w:proofErr w:type="spellEnd"/>
+      <w:r>
+        <w:t xml:space="preserve"> configuration cannot find </w:t>
+      </w:r>
+      <w:proofErr w:type="spellStart"/>
+      <w:r>
+        <w:t>Zlib</w:t>
+      </w:r>
+      <w:proofErr w:type="spellEnd"/>
+      <w:r>
+        <w:t xml:space="preserve"> then</w:t>
+      </w:r>
+      <w:r>
+        <w:t xml:space="preserve"> you need to indicate the following directories:</w:t>
       </w:r>
     </w:p>
     <w:p/>
     <w:p>
       <w:r>
-        <w:t>4.-After the first CMake configuration for nscale is successful</w:t>
-      </w:r>
-      <w:r>
-        <w:t xml:space="preserve"> check NS_SEGMENT  as ON and reconfigure the project</w:t>
+        <w:t>ZLIB: use &lt;</w:t>
+      </w:r>
+      <w:proofErr w:type="spellStart"/>
+      <w:r>
+        <w:t>openCV</w:t>
+      </w:r>
+      <w:proofErr w:type="spellEnd"/>
+      <w:r>
+        <w:t xml:space="preserve"> </w:t>
+      </w:r>
+      <w:proofErr w:type="spellStart"/>
+      <w:r>
+        <w:t>fodler</w:t>
+      </w:r>
+      <w:proofErr w:type="spellEnd"/>
+      <w:r>
+        <w:t>&gt;\3rdparty\</w:t>
+      </w:r>
+      <w:proofErr w:type="spellStart"/>
+      <w:r>
+        <w:t>zlib</w:t>
+      </w:r>
+      <w:proofErr w:type="spellEnd"/>
+    </w:p>
+    <w:p/>
+    <w:p>
+      <w:r>
+        <w:t xml:space="preserve">4.-After the first </w:t>
+      </w:r>
+      <w:proofErr w:type="spellStart"/>
+      <w:r>
+        <w:t>CMake</w:t>
+      </w:r>
+      <w:proofErr w:type="spellEnd"/>
+      <w:r>
+        <w:t xml:space="preserve"> configuration for </w:t>
+      </w:r>
+      <w:proofErr w:type="spellStart"/>
+      <w:r>
+        <w:t>nscale</w:t>
+      </w:r>
+      <w:proofErr w:type="spellEnd"/>
+      <w:r>
+        <w:t xml:space="preserve"> is successful</w:t>
+      </w:r>
+      <w:r>
+        <w:t xml:space="preserve"> check NS_</w:t>
+      </w:r>
+      <w:proofErr w:type="gramStart"/>
+      <w:r>
+        <w:t>SEGMENT  as</w:t>
+      </w:r>
+      <w:proofErr w:type="gramEnd"/>
+      <w:r>
+        <w:t xml:space="preserve"> ON and reconfigure the project</w:t>
+      </w:r>
+      <w:r>
+        <w:t xml:space="preserve">. New options will show up. If you want to use Open CV and </w:t>
+      </w:r>
+      <w:proofErr w:type="spellStart"/>
+      <w:r>
+        <w:t>nscale</w:t>
+      </w:r>
+      <w:proofErr w:type="spellEnd"/>
+      <w:r>
+        <w:t xml:space="preserve"> CUDA-GPU functionality you need to make sure to check the USE_CUDA option.</w:t>
       </w:r>
     </w:p>
     <w:p>
@@ -122,6 +281,8 @@
       <w:r>
         <w:t>5.-</w:t>
       </w:r>
+      <w:bookmarkStart w:id="0" w:name="_GoBack"/>
+      <w:bookmarkEnd w:id="0"/>
     </w:p>
     <w:sectPr>
       <w:pgSz w:w="12240" w:h="15840"/>

</xml_diff>